<commit_message>
archivo tarea 1 unidad 3 modificado y readme de presentacion de tareas
</commit_message>
<xml_diff>
--- a/unidad 3/Tarea 1 unidad 3 ia.docx
+++ b/unidad 3/Tarea 1 unidad 3 ia.docx
@@ -3,13 +3,343 @@
 <w:document xmlns:wpc="http://schemas.microsoft.com/office/word/2010/wordprocessingCanvas" xmlns:cx="http://schemas.microsoft.com/office/drawing/2014/chartex" xmlns:cx1="http://schemas.microsoft.com/office/drawing/2015/9/8/chartex" xmlns:cx2="http://schemas.microsoft.com/office/drawing/2015/10/21/chartex" xmlns:cx3="http://schemas.microsoft.com/office/drawing/2016/5/9/chartex" xmlns:cx4="http://schemas.microsoft.com/office/drawing/2016/5/10/chartex" xmlns:cx5="http://schemas.microsoft.com/office/drawing/2016/5/11/chartex" xmlns:cx6="http://schemas.microsoft.com/office/drawing/2016/5/12/chartex" xmlns:cx7="http://schemas.microsoft.com/office/drawing/2016/5/13/chartex" xmlns:cx8="http://schemas.microsoft.com/office/drawing/2016/5/14/chartex" xmlns:mc="http://schemas.openxmlformats.org/markup-compatibility/2006" xmlns:aink="http://schemas.microsoft.com/office/drawing/2016/ink" xmlns:am3d="http://schemas.microsoft.com/office/drawing/2017/model3d" xmlns:o="urn:schemas-microsoft-com:office:office" xmlns:oel="http://schemas.microsoft.com/office/2019/extlst" xmlns:r="http://schemas.openxmlformats.org/officeDocument/2006/relationships" xmlns:m="http://schemas.openxmlformats.org/officeDocument/2006/math" xmlns:v="urn:schemas-microsoft-com:vml" xmlns:wp14="http://schemas.microsoft.com/office/word/2010/wordprocessingDrawing" xmlns:wp="http://schemas.openxmlformats.org/drawingml/2006/wordprocessingDrawing" xmlns:w10="urn:schemas-microsoft-com:office:word" xmlns:w="http://schemas.openxmlformats.org/wordprocessingml/2006/main" xmlns:w14="http://schemas.microsoft.com/office/word/2010/wordml" xmlns:w15="http://schemas.microsoft.com/office/word/2012/wordml" xmlns:w16cex="http://schemas.microsoft.com/office/word/2018/wordml/cex" xmlns:w16cid="http://schemas.microsoft.com/office/word/2016/wordml/cid" xmlns:w16="http://schemas.microsoft.com/office/word/2018/wordml" xmlns:w16du="http://schemas.microsoft.com/office/word/2023/wordml/word16du" xmlns:w16sdtdh="http://schemas.microsoft.com/office/word/2020/wordml/sdtdatahash" xmlns:w16sdtfl="http://schemas.microsoft.com/office/word/2024/wordml/sdtformatlock" xmlns:w16se="http://schemas.microsoft.com/office/word/2015/wordml/symex" xmlns:wpg="http://schemas.microsoft.com/office/word/2010/wordprocessingGroup" xmlns:wpi="http://schemas.microsoft.com/office/word/2010/wordprocessingInk" xmlns:wne="http://schemas.microsoft.com/office/word/2006/wordml" xmlns:wps="http://schemas.microsoft.com/office/word/2010/wordprocessingShape" mc:Ignorable="w14 w15 w16se w16cid w16 w16cex w16sdtdh w16sdtfl w16du wp14">
   <w:body>
     <w:p>
-      <w:r>
-        <w:t>Tarea 1: Diagnóstico de Fallas en Sistemas Electrónicos</w:t>
-      </w:r>
-    </w:p>
-    <w:p>
-      <w:r>
-        <w:t>Descripción del Problema</w:t>
+      <w:pPr>
+        <w:spacing w:after="116"/>
+        <w:ind w:right="2204"/>
+        <w:jc w:val="right"/>
+      </w:pPr>
+      <w:r>
+        <w:rPr>
+          <w:noProof/>
+        </w:rPr>
+        <w:drawing>
+          <wp:inline distT="0" distB="0" distL="0" distR="0" wp14:anchorId="0B7211C6" wp14:editId="32209326">
+            <wp:extent cx="2830195" cy="2879471"/>
+            <wp:effectExtent l="0" t="0" r="0" b="0"/>
+            <wp:docPr id="36" name="Picture 36"/>
+            <wp:cNvGraphicFramePr/>
+            <a:graphic xmlns:a="http://schemas.openxmlformats.org/drawingml/2006/main">
+              <a:graphicData uri="http://schemas.openxmlformats.org/drawingml/2006/picture">
+                <pic:pic xmlns:pic="http://schemas.openxmlformats.org/drawingml/2006/picture">
+                  <pic:nvPicPr>
+                    <pic:cNvPr id="36" name="Picture 36"/>
+                    <pic:cNvPicPr/>
+                  </pic:nvPicPr>
+                  <pic:blipFill>
+                    <a:blip r:embed="rId5"/>
+                    <a:stretch>
+                      <a:fillRect/>
+                    </a:stretch>
+                  </pic:blipFill>
+                  <pic:spPr>
+                    <a:xfrm>
+                      <a:off x="0" y="0"/>
+                      <a:ext cx="2830195" cy="2879471"/>
+                    </a:xfrm>
+                    <a:prstGeom prst="rect">
+                      <a:avLst/>
+                    </a:prstGeom>
+                  </pic:spPr>
+                </pic:pic>
+              </a:graphicData>
+            </a:graphic>
+          </wp:inline>
+        </w:drawing>
+      </w:r>
+      <w:r>
+        <w:t xml:space="preserve"> </w:t>
+      </w:r>
+    </w:p>
+    <w:p>
+      <w:pPr>
+        <w:spacing w:after="116"/>
+        <w:ind w:right="2204"/>
+        <w:jc w:val="right"/>
+      </w:pPr>
+    </w:p>
+    <w:p>
+      <w:pPr>
+        <w:spacing w:after="183"/>
+        <w:ind w:right="12"/>
+        <w:jc w:val="center"/>
+        <w:rPr>
+          <w:b/>
+          <w:bCs/>
+        </w:rPr>
+      </w:pPr>
+      <w:r>
+        <w:rPr>
+          <w:b/>
+          <w:bCs/>
+        </w:rPr>
+        <w:t xml:space="preserve">Alumno: </w:t>
+      </w:r>
+    </w:p>
+    <w:p>
+      <w:pPr>
+        <w:spacing w:after="183"/>
+        <w:ind w:right="12"/>
+        <w:jc w:val="center"/>
+      </w:pPr>
+      <w:r>
+        <w:t xml:space="preserve">Abraham Gael Herrera Quiñones </w:t>
+      </w:r>
+    </w:p>
+    <w:p>
+      <w:pPr>
+        <w:spacing w:after="183"/>
+        <w:ind w:right="12"/>
+        <w:jc w:val="center"/>
+      </w:pPr>
+      <w:r>
+        <w:t xml:space="preserve">Juan Eduardo </w:t>
+      </w:r>
+      <w:proofErr w:type="spellStart"/>
+      <w:r>
+        <w:t>Garcia</w:t>
+      </w:r>
+      <w:proofErr w:type="spellEnd"/>
+      <w:r>
+        <w:t xml:space="preserve"> </w:t>
+      </w:r>
+      <w:proofErr w:type="spellStart"/>
+      <w:r>
+        <w:t>Noriz</w:t>
+      </w:r>
+      <w:proofErr w:type="spellEnd"/>
+    </w:p>
+    <w:p>
+      <w:pPr>
+        <w:spacing w:after="183"/>
+        <w:ind w:right="12"/>
+        <w:jc w:val="center"/>
+        <w:rPr>
+          <w:b/>
+          <w:bCs/>
+        </w:rPr>
+      </w:pPr>
+      <w:r>
+        <w:rPr>
+          <w:b/>
+          <w:bCs/>
+        </w:rPr>
+        <w:t xml:space="preserve">Carrera: </w:t>
+      </w:r>
+    </w:p>
+    <w:p>
+      <w:pPr>
+        <w:spacing w:after="183"/>
+        <w:ind w:right="12"/>
+        <w:jc w:val="center"/>
+      </w:pPr>
+      <w:r>
+        <w:t xml:space="preserve">Ingeniería en sistemas computacionales </w:t>
+      </w:r>
+    </w:p>
+    <w:p>
+      <w:pPr>
+        <w:spacing w:after="183"/>
+        <w:ind w:right="12"/>
+        <w:jc w:val="center"/>
+        <w:rPr>
+          <w:b/>
+          <w:bCs/>
+        </w:rPr>
+      </w:pPr>
+      <w:r>
+        <w:rPr>
+          <w:b/>
+          <w:bCs/>
+        </w:rPr>
+        <w:t xml:space="preserve">Materia: </w:t>
+      </w:r>
+    </w:p>
+    <w:p>
+      <w:pPr>
+        <w:spacing w:after="183"/>
+        <w:ind w:right="12"/>
+        <w:jc w:val="center"/>
+      </w:pPr>
+      <w:r>
+        <w:t>Inteligencia Artificial</w:t>
+      </w:r>
+    </w:p>
+    <w:p>
+      <w:pPr>
+        <w:spacing w:after="183"/>
+        <w:ind w:right="12"/>
+        <w:jc w:val="center"/>
+        <w:rPr>
+          <w:b/>
+          <w:bCs/>
+        </w:rPr>
+      </w:pPr>
+      <w:r>
+        <w:rPr>
+          <w:b/>
+          <w:bCs/>
+        </w:rPr>
+        <w:t>Maestr</w:t>
+      </w:r>
+      <w:r>
+        <w:rPr>
+          <w:b/>
+          <w:bCs/>
+        </w:rPr>
+        <w:t>o</w:t>
+      </w:r>
+      <w:r>
+        <w:rPr>
+          <w:b/>
+          <w:bCs/>
+        </w:rPr>
+        <w:t xml:space="preserve"> </w:t>
+      </w:r>
+    </w:p>
+    <w:p>
+      <w:pPr>
+        <w:spacing w:after="183"/>
+        <w:ind w:right="12"/>
+        <w:jc w:val="center"/>
+      </w:pPr>
+      <w:r>
+        <w:t>Zuriel</w:t>
+      </w:r>
+    </w:p>
+    <w:p>
+      <w:pPr>
+        <w:spacing w:after="183"/>
+        <w:ind w:right="12"/>
+        <w:jc w:val="center"/>
+        <w:rPr>
+          <w:b/>
+          <w:bCs/>
+        </w:rPr>
+      </w:pPr>
+      <w:r>
+        <w:rPr>
+          <w:b/>
+          <w:bCs/>
+        </w:rPr>
+        <w:t>Unidad 3</w:t>
+      </w:r>
+      <w:r>
+        <w:rPr>
+          <w:b/>
+          <w:bCs/>
+        </w:rPr>
+        <w:t xml:space="preserve"> </w:t>
+      </w:r>
+    </w:p>
+    <w:p>
+      <w:pPr>
+        <w:spacing w:after="183"/>
+        <w:ind w:right="12"/>
+        <w:jc w:val="center"/>
+        <w:rPr>
+          <w:b/>
+          <w:bCs/>
+        </w:rPr>
+      </w:pPr>
+      <w:r>
+        <w:rPr>
+          <w:b/>
+          <w:bCs/>
+        </w:rPr>
+        <w:t xml:space="preserve">Grupo: </w:t>
+      </w:r>
+    </w:p>
+    <w:p>
+      <w:pPr>
+        <w:spacing w:after="183"/>
+        <w:ind w:right="12"/>
+        <w:jc w:val="center"/>
+      </w:pPr>
+      <w:r>
+        <w:t>09</w:t>
+      </w:r>
+      <w:r>
+        <w:t>:00-1</w:t>
+      </w:r>
+      <w:r>
+        <w:t>0</w:t>
+      </w:r>
+      <w:r>
+        <w:t xml:space="preserve">:00 </w:t>
+      </w:r>
+    </w:p>
+    <w:p>
+      <w:pPr>
+        <w:spacing w:after="183"/>
+        <w:ind w:right="12"/>
+        <w:jc w:val="center"/>
+        <w:rPr>
+          <w:b/>
+          <w:bCs/>
+        </w:rPr>
+      </w:pPr>
+      <w:r>
+        <w:rPr>
+          <w:b/>
+          <w:bCs/>
+        </w:rPr>
+        <w:t xml:space="preserve">Introducción de sistema experto de </w:t>
+      </w:r>
+      <w:proofErr w:type="spellStart"/>
+      <w:r>
+        <w:rPr>
+          <w:b/>
+          <w:bCs/>
+        </w:rPr>
+        <w:t>diagnostico</w:t>
+      </w:r>
+      <w:proofErr w:type="spellEnd"/>
+      <w:r>
+        <w:rPr>
+          <w:b/>
+          <w:bCs/>
+        </w:rPr>
+        <w:t xml:space="preserve"> fallas </w:t>
+      </w:r>
+      <w:proofErr w:type="spellStart"/>
+      <w:r>
+        <w:rPr>
+          <w:b/>
+          <w:bCs/>
+        </w:rPr>
+        <w:t>electronicas</w:t>
+      </w:r>
+      <w:proofErr w:type="spellEnd"/>
+    </w:p>
+    <w:p>
+      <w:pPr>
+        <w:spacing w:after="183"/>
+        <w:ind w:right="12"/>
+        <w:jc w:val="center"/>
+      </w:pPr>
+    </w:p>
+    <w:p/>
+    <w:p/>
+    <w:p/>
+    <w:p/>
+    <w:p/>
+    <w:p>
+      <w:r>
+        <w:t xml:space="preserve"> Diagnóstico de Fallas en Sistemas Electrónicos</w:t>
+      </w:r>
+    </w:p>
+    <w:p>
+      <w:r>
+        <w:t xml:space="preserve">Descripción </w:t>
+      </w:r>
+      <w:r>
+        <w:t>Diagnóstico de Fallas en Sistemas Electrónicos</w:t>
+      </w:r>
+      <w:r>
+        <w:t xml:space="preserve"> </w:t>
+      </w:r>
+      <w:r>
+        <w:t>del Problema</w:t>
       </w:r>
     </w:p>
     <w:p>
@@ -72,10 +402,105 @@
       </w:r>
     </w:p>
     <w:p>
+      <w:pPr>
+        <w:ind w:left="720"/>
+      </w:pPr>
+    </w:p>
+    <w:p>
       <w:r>
         <w:t>Fuentes de Información</w:t>
       </w:r>
     </w:p>
+    <w:p>
+      <w:r>
+        <w:t xml:space="preserve">  </w:t>
+      </w:r>
+      <w:proofErr w:type="spellStart"/>
+      <w:r>
+        <w:t>Datasheets</w:t>
+      </w:r>
+      <w:proofErr w:type="spellEnd"/>
+      <w:r>
+        <w:t xml:space="preserve"> de componentes (por ejemplo, resistencias, transistores, microcontroladores)</w:t>
+      </w:r>
+    </w:p>
+    <w:p>
+      <w:r>
+        <w:t xml:space="preserve">  Manuales de servicio de equipos electrónicos</w:t>
+      </w:r>
+    </w:p>
+    <w:p>
+      <w:r>
+        <w:t xml:space="preserve">  Libros como: </w:t>
+      </w:r>
+      <w:proofErr w:type="spellStart"/>
+      <w:r>
+        <w:t>The</w:t>
+      </w:r>
+      <w:proofErr w:type="spellEnd"/>
+      <w:r>
+        <w:t xml:space="preserve"> Art </w:t>
+      </w:r>
+      <w:proofErr w:type="spellStart"/>
+      <w:r>
+        <w:t>of</w:t>
+      </w:r>
+      <w:proofErr w:type="spellEnd"/>
+      <w:r>
+        <w:t xml:space="preserve"> </w:t>
+      </w:r>
+      <w:proofErr w:type="spellStart"/>
+      <w:r>
+        <w:t>Electronics</w:t>
+      </w:r>
+      <w:proofErr w:type="spellEnd"/>
+      <w:r>
+        <w:t xml:space="preserve"> de Horowitz &amp; Hill</w:t>
+      </w:r>
+    </w:p>
+    <w:p>
+      <w:r>
+        <w:t xml:space="preserve">  Casos reales de reparación (de foros como </w:t>
+      </w:r>
+      <w:proofErr w:type="spellStart"/>
+      <w:r>
+        <w:t>EEVblog</w:t>
+      </w:r>
+      <w:proofErr w:type="spellEnd"/>
+      <w:r>
+        <w:t xml:space="preserve"> o </w:t>
+      </w:r>
+      <w:proofErr w:type="spellStart"/>
+      <w:r>
+        <w:t>All</w:t>
+      </w:r>
+      <w:proofErr w:type="spellEnd"/>
+      <w:r>
+        <w:t xml:space="preserve"> </w:t>
+      </w:r>
+      <w:proofErr w:type="spellStart"/>
+      <w:r>
+        <w:t>About</w:t>
+      </w:r>
+      <w:proofErr w:type="spellEnd"/>
+      <w:r>
+        <w:t xml:space="preserve"> </w:t>
+      </w:r>
+      <w:proofErr w:type="spellStart"/>
+      <w:r>
+        <w:t>Circuits</w:t>
+      </w:r>
+      <w:proofErr w:type="spellEnd"/>
+      <w:r>
+        <w:t>)</w:t>
+      </w:r>
+    </w:p>
+    <w:p>
+      <w:r>
+        <w:t xml:space="preserve">  Expertos humanos: entrevistas o encuestas a técnicos</w:t>
+      </w:r>
+    </w:p>
+    <w:p/>
     <w:p>
       <w:r>
         <w:t>Bases de Conocimiento:</w:t>
@@ -208,6 +633,7 @@
         <w:rPr>
           <w:lang w:val="en-US"/>
         </w:rPr>
+        <w:lastRenderedPageBreak/>
         <w:t>Técnicos</w:t>
       </w:r>
       <w:proofErr w:type="spellEnd"/>
@@ -489,7 +915,6 @@
         <w:rPr>
           <w:lang w:val="en-US"/>
         </w:rPr>
-        <w:lastRenderedPageBreak/>
         <w:t>Comportamiento</w:t>
       </w:r>
       <w:proofErr w:type="spellEnd"/>
@@ -537,10 +962,89 @@
       <w:proofErr w:type="spellEnd"/>
     </w:p>
     <w:p>
+      <w:pPr>
+        <w:ind w:left="720"/>
+        <w:rPr>
+          <w:lang w:val="en-US"/>
+        </w:rPr>
+      </w:pPr>
+      <w:proofErr w:type="spellStart"/>
+      <w:r>
+        <w:rPr>
+          <w:lang w:val="en-US"/>
+        </w:rPr>
+        <w:t>Conclusión</w:t>
+      </w:r>
+      <w:proofErr w:type="spellEnd"/>
+      <w:r>
+        <w:rPr>
+          <w:lang w:val="en-US"/>
+        </w:rPr>
+        <w:t>:</w:t>
+      </w:r>
+    </w:p>
+    <w:p>
       <w:r>
         <w:t>El sistema experto integrará estas fuentes de información para establecer reglas de diagnóstico que permitan identificar con precisión componentes defectuosos en diversos sistemas electrónicos.</w:t>
       </w:r>
     </w:p>
+    <w:p/>
+    <w:p>
+      <w:proofErr w:type="spellStart"/>
+      <w:r>
+        <w:t>Bibiliografia</w:t>
+      </w:r>
+      <w:proofErr w:type="spellEnd"/>
+      <w:r>
+        <w:t>:</w:t>
+      </w:r>
+    </w:p>
+    <w:p>
+      <w:r>
+        <w:t xml:space="preserve">Santos, E. et al. (2012). Sistema experto para diagnóstico de fallas </w:t>
+      </w:r>
+      <w:proofErr w:type="spellStart"/>
+      <w:r>
+        <w:t>eléctr</w:t>
+      </w:r>
+      <w:r>
+        <w:t>oni</w:t>
+      </w:r>
+      <w:r>
+        <w:t>cas</w:t>
+      </w:r>
+      <w:proofErr w:type="spellEnd"/>
+      <w:r>
+        <w:t xml:space="preserve"> en sistemas industriales. Revista Iberoamericana de Sistemas, Cibernética e Informática (RISCI), 9(1).</w:t>
+      </w:r>
+    </w:p>
+    <w:p>
+      <w:r>
+        <w:t xml:space="preserve">Nilsson, N. J. (1998). Artificial </w:t>
+      </w:r>
+      <w:proofErr w:type="spellStart"/>
+      <w:r>
+        <w:t>Intelligence</w:t>
+      </w:r>
+      <w:proofErr w:type="spellEnd"/>
+      <w:r>
+        <w:t xml:space="preserve">: A New </w:t>
+      </w:r>
+      <w:proofErr w:type="spellStart"/>
+      <w:r>
+        <w:t>Synthesis</w:t>
+      </w:r>
+      <w:proofErr w:type="spellEnd"/>
+      <w:r>
+        <w:t>. Morgan Kaufmann.</w:t>
+      </w:r>
+    </w:p>
+    <w:p>
+      <w:r>
+        <w:t>Contiene principios de IA, lógica, y representación del conocimiento aplicable a sistemas expertos.</w:t>
+      </w:r>
+    </w:p>
+    <w:p/>
     <w:p/>
     <w:sectPr>
       <w:pgSz w:w="12240" w:h="15840"/>
@@ -668,6 +1172,155 @@
     </w:lvl>
   </w:abstractNum>
   <w:abstractNum w:abstractNumId="1" w15:restartNumberingAfterBreak="0">
+    <w:nsid w:val="167407E5"/>
+    <w:multiLevelType w:val="multilevel"/>
+    <w:tmpl w:val="312488E8"/>
+    <w:lvl w:ilvl="0">
+      <w:start w:val="1"/>
+      <w:numFmt w:val="bullet"/>
+      <w:lvlText w:val=""/>
+      <w:lvlJc w:val="left"/>
+      <w:pPr>
+        <w:tabs>
+          <w:tab w:val="num" w:pos="720"/>
+        </w:tabs>
+        <w:ind w:left="720" w:hanging="360"/>
+      </w:pPr>
+      <w:rPr>
+        <w:rFonts w:ascii="Symbol" w:hAnsi="Symbol" w:hint="default"/>
+        <w:sz w:val="20"/>
+      </w:rPr>
+    </w:lvl>
+    <w:lvl w:ilvl="1" w:tentative="1">
+      <w:start w:val="1"/>
+      <w:numFmt w:val="bullet"/>
+      <w:lvlText w:val="o"/>
+      <w:lvlJc w:val="left"/>
+      <w:pPr>
+        <w:tabs>
+          <w:tab w:val="num" w:pos="1440"/>
+        </w:tabs>
+        <w:ind w:left="1440" w:hanging="360"/>
+      </w:pPr>
+      <w:rPr>
+        <w:rFonts w:ascii="Courier New" w:hAnsi="Courier New" w:hint="default"/>
+        <w:sz w:val="20"/>
+      </w:rPr>
+    </w:lvl>
+    <w:lvl w:ilvl="2" w:tentative="1">
+      <w:start w:val="1"/>
+      <w:numFmt w:val="bullet"/>
+      <w:lvlText w:val=""/>
+      <w:lvlJc w:val="left"/>
+      <w:pPr>
+        <w:tabs>
+          <w:tab w:val="num" w:pos="2160"/>
+        </w:tabs>
+        <w:ind w:left="2160" w:hanging="360"/>
+      </w:pPr>
+      <w:rPr>
+        <w:rFonts w:ascii="Wingdings" w:hAnsi="Wingdings" w:hint="default"/>
+        <w:sz w:val="20"/>
+      </w:rPr>
+    </w:lvl>
+    <w:lvl w:ilvl="3" w:tentative="1">
+      <w:start w:val="1"/>
+      <w:numFmt w:val="bullet"/>
+      <w:lvlText w:val=""/>
+      <w:lvlJc w:val="left"/>
+      <w:pPr>
+        <w:tabs>
+          <w:tab w:val="num" w:pos="2880"/>
+        </w:tabs>
+        <w:ind w:left="2880" w:hanging="360"/>
+      </w:pPr>
+      <w:rPr>
+        <w:rFonts w:ascii="Wingdings" w:hAnsi="Wingdings" w:hint="default"/>
+        <w:sz w:val="20"/>
+      </w:rPr>
+    </w:lvl>
+    <w:lvl w:ilvl="4" w:tentative="1">
+      <w:start w:val="1"/>
+      <w:numFmt w:val="bullet"/>
+      <w:lvlText w:val=""/>
+      <w:lvlJc w:val="left"/>
+      <w:pPr>
+        <w:tabs>
+          <w:tab w:val="num" w:pos="3600"/>
+        </w:tabs>
+        <w:ind w:left="3600" w:hanging="360"/>
+      </w:pPr>
+      <w:rPr>
+        <w:rFonts w:ascii="Wingdings" w:hAnsi="Wingdings" w:hint="default"/>
+        <w:sz w:val="20"/>
+      </w:rPr>
+    </w:lvl>
+    <w:lvl w:ilvl="5" w:tentative="1">
+      <w:start w:val="1"/>
+      <w:numFmt w:val="bullet"/>
+      <w:lvlText w:val=""/>
+      <w:lvlJc w:val="left"/>
+      <w:pPr>
+        <w:tabs>
+          <w:tab w:val="num" w:pos="4320"/>
+        </w:tabs>
+        <w:ind w:left="4320" w:hanging="360"/>
+      </w:pPr>
+      <w:rPr>
+        <w:rFonts w:ascii="Wingdings" w:hAnsi="Wingdings" w:hint="default"/>
+        <w:sz w:val="20"/>
+      </w:rPr>
+    </w:lvl>
+    <w:lvl w:ilvl="6" w:tentative="1">
+      <w:start w:val="1"/>
+      <w:numFmt w:val="bullet"/>
+      <w:lvlText w:val=""/>
+      <w:lvlJc w:val="left"/>
+      <w:pPr>
+        <w:tabs>
+          <w:tab w:val="num" w:pos="5040"/>
+        </w:tabs>
+        <w:ind w:left="5040" w:hanging="360"/>
+      </w:pPr>
+      <w:rPr>
+        <w:rFonts w:ascii="Wingdings" w:hAnsi="Wingdings" w:hint="default"/>
+        <w:sz w:val="20"/>
+      </w:rPr>
+    </w:lvl>
+    <w:lvl w:ilvl="7" w:tentative="1">
+      <w:start w:val="1"/>
+      <w:numFmt w:val="bullet"/>
+      <w:lvlText w:val=""/>
+      <w:lvlJc w:val="left"/>
+      <w:pPr>
+        <w:tabs>
+          <w:tab w:val="num" w:pos="5760"/>
+        </w:tabs>
+        <w:ind w:left="5760" w:hanging="360"/>
+      </w:pPr>
+      <w:rPr>
+        <w:rFonts w:ascii="Wingdings" w:hAnsi="Wingdings" w:hint="default"/>
+        <w:sz w:val="20"/>
+      </w:rPr>
+    </w:lvl>
+    <w:lvl w:ilvl="8" w:tentative="1">
+      <w:start w:val="1"/>
+      <w:numFmt w:val="bullet"/>
+      <w:lvlText w:val=""/>
+      <w:lvlJc w:val="left"/>
+      <w:pPr>
+        <w:tabs>
+          <w:tab w:val="num" w:pos="6480"/>
+        </w:tabs>
+        <w:ind w:left="6480" w:hanging="360"/>
+      </w:pPr>
+      <w:rPr>
+        <w:rFonts w:ascii="Wingdings" w:hAnsi="Wingdings" w:hint="default"/>
+        <w:sz w:val="20"/>
+      </w:rPr>
+    </w:lvl>
+  </w:abstractNum>
+  <w:abstractNum w:abstractNumId="2" w15:restartNumberingAfterBreak="0">
     <w:nsid w:val="1DA614C4"/>
     <w:multiLevelType w:val="multilevel"/>
     <w:tmpl w:val="B54E0B76"/>
@@ -780,7 +1433,7 @@
       </w:pPr>
     </w:lvl>
   </w:abstractNum>
-  <w:abstractNum w:abstractNumId="2" w15:restartNumberingAfterBreak="0">
+  <w:abstractNum w:abstractNumId="3" w15:restartNumberingAfterBreak="0">
     <w:nsid w:val="343B6AA9"/>
     <w:multiLevelType w:val="multilevel"/>
     <w:tmpl w:val="5888D4FA"/>
@@ -893,7 +1546,7 @@
       </w:pPr>
     </w:lvl>
   </w:abstractNum>
-  <w:abstractNum w:abstractNumId="3" w15:restartNumberingAfterBreak="0">
+  <w:abstractNum w:abstractNumId="4" w15:restartNumberingAfterBreak="0">
     <w:nsid w:val="4DE47027"/>
     <w:multiLevelType w:val="multilevel"/>
     <w:tmpl w:val="C9A434D2"/>
@@ -1006,7 +1659,7 @@
       </w:pPr>
     </w:lvl>
   </w:abstractNum>
-  <w:abstractNum w:abstractNumId="4" w15:restartNumberingAfterBreak="0">
+  <w:abstractNum w:abstractNumId="5" w15:restartNumberingAfterBreak="0">
     <w:nsid w:val="67E22768"/>
     <w:multiLevelType w:val="multilevel"/>
     <w:tmpl w:val="0F36CEAE"/>
@@ -1120,19 +1773,22 @@
     </w:lvl>
   </w:abstractNum>
   <w:num w:numId="1" w16cid:durableId="1517617809">
-    <w:abstractNumId w:val="3"/>
+    <w:abstractNumId w:val="4"/>
   </w:num>
   <w:num w:numId="2" w16cid:durableId="1020206402">
     <w:abstractNumId w:val="0"/>
   </w:num>
   <w:num w:numId="3" w16cid:durableId="7372139">
-    <w:abstractNumId w:val="1"/>
+    <w:abstractNumId w:val="2"/>
   </w:num>
   <w:num w:numId="4" w16cid:durableId="323052249">
-    <w:abstractNumId w:val="2"/>
+    <w:abstractNumId w:val="3"/>
   </w:num>
   <w:num w:numId="5" w16cid:durableId="1176647376">
-    <w:abstractNumId w:val="4"/>
+    <w:abstractNumId w:val="5"/>
+  </w:num>
+  <w:num w:numId="6" w16cid:durableId="1185367922">
+    <w:abstractNumId w:val="1"/>
   </w:num>
 </w:numbering>
 </file>
@@ -1541,11 +2197,11 @@
       <w:lang w:val="es-MX"/>
     </w:rPr>
   </w:style>
-  <w:style w:type="paragraph" w:styleId="Heading1">
+  <w:style w:type="paragraph" w:styleId="Ttulo1">
     <w:name w:val="heading 1"/>
     <w:basedOn w:val="Normal"/>
     <w:next w:val="Normal"/>
-    <w:link w:val="Heading1Char"/>
+    <w:link w:val="Ttulo1Car"/>
     <w:uiPriority w:val="9"/>
     <w:qFormat/>
     <w:rsid w:val="009D104D"/>
@@ -1562,11 +2218,11 @@
       <w:szCs w:val="40"/>
     </w:rPr>
   </w:style>
-  <w:style w:type="paragraph" w:styleId="Heading2">
+  <w:style w:type="paragraph" w:styleId="Ttulo2">
     <w:name w:val="heading 2"/>
     <w:basedOn w:val="Normal"/>
     <w:next w:val="Normal"/>
-    <w:link w:val="Heading2Char"/>
+    <w:link w:val="Ttulo2Car"/>
     <w:uiPriority w:val="9"/>
     <w:semiHidden/>
     <w:unhideWhenUsed/>
@@ -1585,11 +2241,11 @@
       <w:szCs w:val="32"/>
     </w:rPr>
   </w:style>
-  <w:style w:type="paragraph" w:styleId="Heading3">
+  <w:style w:type="paragraph" w:styleId="Ttulo3">
     <w:name w:val="heading 3"/>
     <w:basedOn w:val="Normal"/>
     <w:next w:val="Normal"/>
-    <w:link w:val="Heading3Char"/>
+    <w:link w:val="Ttulo3Car"/>
     <w:uiPriority w:val="9"/>
     <w:semiHidden/>
     <w:unhideWhenUsed/>
@@ -1608,11 +2264,11 @@
       <w:szCs w:val="28"/>
     </w:rPr>
   </w:style>
-  <w:style w:type="paragraph" w:styleId="Heading4">
+  <w:style w:type="paragraph" w:styleId="Ttulo4">
     <w:name w:val="heading 4"/>
     <w:basedOn w:val="Normal"/>
     <w:next w:val="Normal"/>
-    <w:link w:val="Heading4Char"/>
+    <w:link w:val="Ttulo4Car"/>
     <w:uiPriority w:val="9"/>
     <w:semiHidden/>
     <w:unhideWhenUsed/>
@@ -1631,11 +2287,11 @@
       <w:color w:val="0F4761" w:themeColor="accent1" w:themeShade="BF"/>
     </w:rPr>
   </w:style>
-  <w:style w:type="paragraph" w:styleId="Heading5">
+  <w:style w:type="paragraph" w:styleId="Ttulo5">
     <w:name w:val="heading 5"/>
     <w:basedOn w:val="Normal"/>
     <w:next w:val="Normal"/>
-    <w:link w:val="Heading5Char"/>
+    <w:link w:val="Ttulo5Car"/>
     <w:uiPriority w:val="9"/>
     <w:semiHidden/>
     <w:unhideWhenUsed/>
@@ -1652,11 +2308,11 @@
       <w:color w:val="0F4761" w:themeColor="accent1" w:themeShade="BF"/>
     </w:rPr>
   </w:style>
-  <w:style w:type="paragraph" w:styleId="Heading6">
+  <w:style w:type="paragraph" w:styleId="Ttulo6">
     <w:name w:val="heading 6"/>
     <w:basedOn w:val="Normal"/>
     <w:next w:val="Normal"/>
-    <w:link w:val="Heading6Char"/>
+    <w:link w:val="Ttulo6Car"/>
     <w:uiPriority w:val="9"/>
     <w:semiHidden/>
     <w:unhideWhenUsed/>
@@ -1675,11 +2331,11 @@
       <w:color w:val="595959" w:themeColor="text1" w:themeTint="A6"/>
     </w:rPr>
   </w:style>
-  <w:style w:type="paragraph" w:styleId="Heading7">
+  <w:style w:type="paragraph" w:styleId="Ttulo7">
     <w:name w:val="heading 7"/>
     <w:basedOn w:val="Normal"/>
     <w:next w:val="Normal"/>
-    <w:link w:val="Heading7Char"/>
+    <w:link w:val="Ttulo7Car"/>
     <w:uiPriority w:val="9"/>
     <w:semiHidden/>
     <w:unhideWhenUsed/>
@@ -1696,11 +2352,11 @@
       <w:color w:val="595959" w:themeColor="text1" w:themeTint="A6"/>
     </w:rPr>
   </w:style>
-  <w:style w:type="paragraph" w:styleId="Heading8">
+  <w:style w:type="paragraph" w:styleId="Ttulo8">
     <w:name w:val="heading 8"/>
     <w:basedOn w:val="Normal"/>
     <w:next w:val="Normal"/>
-    <w:link w:val="Heading8Char"/>
+    <w:link w:val="Ttulo8Car"/>
     <w:uiPriority w:val="9"/>
     <w:semiHidden/>
     <w:unhideWhenUsed/>
@@ -1719,11 +2375,11 @@
       <w:color w:val="272727" w:themeColor="text1" w:themeTint="D8"/>
     </w:rPr>
   </w:style>
-  <w:style w:type="paragraph" w:styleId="Heading9">
+  <w:style w:type="paragraph" w:styleId="Ttulo9">
     <w:name w:val="heading 9"/>
     <w:basedOn w:val="Normal"/>
     <w:next w:val="Normal"/>
-    <w:link w:val="Heading9Char"/>
+    <w:link w:val="Ttulo9Car"/>
     <w:uiPriority w:val="9"/>
     <w:semiHidden/>
     <w:unhideWhenUsed/>
@@ -1740,12 +2396,12 @@
       <w:color w:val="272727" w:themeColor="text1" w:themeTint="D8"/>
     </w:rPr>
   </w:style>
-  <w:style w:type="character" w:default="1" w:styleId="DefaultParagraphFont">
+  <w:style w:type="character" w:default="1" w:styleId="Fuentedeprrafopredeter">
     <w:name w:val="Default Paragraph Font"/>
     <w:uiPriority w:val="1"/>
     <w:unhideWhenUsed/>
   </w:style>
-  <w:style w:type="table" w:default="1" w:styleId="TableNormal">
+  <w:style w:type="table" w:default="1" w:styleId="Tablanormal">
     <w:name w:val="Normal Table"/>
     <w:uiPriority w:val="99"/>
     <w:semiHidden/>
@@ -1760,16 +2416,16 @@
       </w:tblCellMar>
     </w:tblPr>
   </w:style>
-  <w:style w:type="numbering" w:default="1" w:styleId="NoList">
+  <w:style w:type="numbering" w:default="1" w:styleId="Sinlista">
     <w:name w:val="No List"/>
     <w:uiPriority w:val="99"/>
     <w:semiHidden/>
     <w:unhideWhenUsed/>
   </w:style>
-  <w:style w:type="character" w:customStyle="1" w:styleId="Heading1Char">
-    <w:name w:val="Heading 1 Char"/>
-    <w:basedOn w:val="DefaultParagraphFont"/>
-    <w:link w:val="Heading1"/>
+  <w:style w:type="character" w:customStyle="1" w:styleId="Ttulo1Car">
+    <w:name w:val="Título 1 Car"/>
+    <w:basedOn w:val="Fuentedeprrafopredeter"/>
+    <w:link w:val="Ttulo1"/>
     <w:uiPriority w:val="9"/>
     <w:rsid w:val="009D104D"/>
     <w:rPr>
@@ -1780,10 +2436,10 @@
       <w:lang w:val="es-MX"/>
     </w:rPr>
   </w:style>
-  <w:style w:type="character" w:customStyle="1" w:styleId="Heading2Char">
-    <w:name w:val="Heading 2 Char"/>
-    <w:basedOn w:val="DefaultParagraphFont"/>
-    <w:link w:val="Heading2"/>
+  <w:style w:type="character" w:customStyle="1" w:styleId="Ttulo2Car">
+    <w:name w:val="Título 2 Car"/>
+    <w:basedOn w:val="Fuentedeprrafopredeter"/>
+    <w:link w:val="Ttulo2"/>
     <w:uiPriority w:val="9"/>
     <w:semiHidden/>
     <w:rsid w:val="009D104D"/>
@@ -1795,10 +2451,10 @@
       <w:lang w:val="es-MX"/>
     </w:rPr>
   </w:style>
-  <w:style w:type="character" w:customStyle="1" w:styleId="Heading3Char">
-    <w:name w:val="Heading 3 Char"/>
-    <w:basedOn w:val="DefaultParagraphFont"/>
-    <w:link w:val="Heading3"/>
+  <w:style w:type="character" w:customStyle="1" w:styleId="Ttulo3Car">
+    <w:name w:val="Título 3 Car"/>
+    <w:basedOn w:val="Fuentedeprrafopredeter"/>
+    <w:link w:val="Ttulo3"/>
     <w:uiPriority w:val="9"/>
     <w:semiHidden/>
     <w:rsid w:val="009D104D"/>
@@ -1810,10 +2466,10 @@
       <w:lang w:val="es-MX"/>
     </w:rPr>
   </w:style>
-  <w:style w:type="character" w:customStyle="1" w:styleId="Heading4Char">
-    <w:name w:val="Heading 4 Char"/>
-    <w:basedOn w:val="DefaultParagraphFont"/>
-    <w:link w:val="Heading4"/>
+  <w:style w:type="character" w:customStyle="1" w:styleId="Ttulo4Car">
+    <w:name w:val="Título 4 Car"/>
+    <w:basedOn w:val="Fuentedeprrafopredeter"/>
+    <w:link w:val="Ttulo4"/>
     <w:uiPriority w:val="9"/>
     <w:semiHidden/>
     <w:rsid w:val="009D104D"/>
@@ -1825,10 +2481,10 @@
       <w:lang w:val="es-MX"/>
     </w:rPr>
   </w:style>
-  <w:style w:type="character" w:customStyle="1" w:styleId="Heading5Char">
-    <w:name w:val="Heading 5 Char"/>
-    <w:basedOn w:val="DefaultParagraphFont"/>
-    <w:link w:val="Heading5"/>
+  <w:style w:type="character" w:customStyle="1" w:styleId="Ttulo5Car">
+    <w:name w:val="Título 5 Car"/>
+    <w:basedOn w:val="Fuentedeprrafopredeter"/>
+    <w:link w:val="Ttulo5"/>
     <w:uiPriority w:val="9"/>
     <w:semiHidden/>
     <w:rsid w:val="009D104D"/>
@@ -1838,10 +2494,10 @@
       <w:lang w:val="es-MX"/>
     </w:rPr>
   </w:style>
-  <w:style w:type="character" w:customStyle="1" w:styleId="Heading6Char">
-    <w:name w:val="Heading 6 Char"/>
-    <w:basedOn w:val="DefaultParagraphFont"/>
-    <w:link w:val="Heading6"/>
+  <w:style w:type="character" w:customStyle="1" w:styleId="Ttulo6Car">
+    <w:name w:val="Título 6 Car"/>
+    <w:basedOn w:val="Fuentedeprrafopredeter"/>
+    <w:link w:val="Ttulo6"/>
     <w:uiPriority w:val="9"/>
     <w:semiHidden/>
     <w:rsid w:val="009D104D"/>
@@ -1853,10 +2509,10 @@
       <w:lang w:val="es-MX"/>
     </w:rPr>
   </w:style>
-  <w:style w:type="character" w:customStyle="1" w:styleId="Heading7Char">
-    <w:name w:val="Heading 7 Char"/>
-    <w:basedOn w:val="DefaultParagraphFont"/>
-    <w:link w:val="Heading7"/>
+  <w:style w:type="character" w:customStyle="1" w:styleId="Ttulo7Car">
+    <w:name w:val="Título 7 Car"/>
+    <w:basedOn w:val="Fuentedeprrafopredeter"/>
+    <w:link w:val="Ttulo7"/>
     <w:uiPriority w:val="9"/>
     <w:semiHidden/>
     <w:rsid w:val="009D104D"/>
@@ -1866,10 +2522,10 @@
       <w:lang w:val="es-MX"/>
     </w:rPr>
   </w:style>
-  <w:style w:type="character" w:customStyle="1" w:styleId="Heading8Char">
-    <w:name w:val="Heading 8 Char"/>
-    <w:basedOn w:val="DefaultParagraphFont"/>
-    <w:link w:val="Heading8"/>
+  <w:style w:type="character" w:customStyle="1" w:styleId="Ttulo8Car">
+    <w:name w:val="Título 8 Car"/>
+    <w:basedOn w:val="Fuentedeprrafopredeter"/>
+    <w:link w:val="Ttulo8"/>
     <w:uiPriority w:val="9"/>
     <w:semiHidden/>
     <w:rsid w:val="009D104D"/>
@@ -1881,10 +2537,10 @@
       <w:lang w:val="es-MX"/>
     </w:rPr>
   </w:style>
-  <w:style w:type="character" w:customStyle="1" w:styleId="Heading9Char">
-    <w:name w:val="Heading 9 Char"/>
-    <w:basedOn w:val="DefaultParagraphFont"/>
-    <w:link w:val="Heading9"/>
+  <w:style w:type="character" w:customStyle="1" w:styleId="Ttulo9Car">
+    <w:name w:val="Título 9 Car"/>
+    <w:basedOn w:val="Fuentedeprrafopredeter"/>
+    <w:link w:val="Ttulo9"/>
     <w:uiPriority w:val="9"/>
     <w:semiHidden/>
     <w:rsid w:val="009D104D"/>
@@ -1894,11 +2550,11 @@
       <w:lang w:val="es-MX"/>
     </w:rPr>
   </w:style>
-  <w:style w:type="paragraph" w:styleId="Title">
+  <w:style w:type="paragraph" w:styleId="Ttulo">
     <w:name w:val="Title"/>
     <w:basedOn w:val="Normal"/>
     <w:next w:val="Normal"/>
-    <w:link w:val="TitleChar"/>
+    <w:link w:val="TtuloCar"/>
     <w:uiPriority w:val="10"/>
     <w:qFormat/>
     <w:rsid w:val="009D104D"/>
@@ -1914,10 +2570,10 @@
       <w:szCs w:val="56"/>
     </w:rPr>
   </w:style>
-  <w:style w:type="character" w:customStyle="1" w:styleId="TitleChar">
-    <w:name w:val="Title Char"/>
-    <w:basedOn w:val="DefaultParagraphFont"/>
-    <w:link w:val="Title"/>
+  <w:style w:type="character" w:customStyle="1" w:styleId="TtuloCar">
+    <w:name w:val="Título Car"/>
+    <w:basedOn w:val="Fuentedeprrafopredeter"/>
+    <w:link w:val="Ttulo"/>
     <w:uiPriority w:val="10"/>
     <w:rsid w:val="009D104D"/>
     <w:rPr>
@@ -1929,11 +2585,11 @@
       <w:lang w:val="es-MX"/>
     </w:rPr>
   </w:style>
-  <w:style w:type="paragraph" w:styleId="Subtitle">
+  <w:style w:type="paragraph" w:styleId="Subttulo">
     <w:name w:val="Subtitle"/>
     <w:basedOn w:val="Normal"/>
     <w:next w:val="Normal"/>
-    <w:link w:val="SubtitleChar"/>
+    <w:link w:val="SubttuloCar"/>
     <w:uiPriority w:val="11"/>
     <w:qFormat/>
     <w:rsid w:val="009D104D"/>
@@ -1950,10 +2606,10 @@
       <w:szCs w:val="28"/>
     </w:rPr>
   </w:style>
-  <w:style w:type="character" w:customStyle="1" w:styleId="SubtitleChar">
-    <w:name w:val="Subtitle Char"/>
-    <w:basedOn w:val="DefaultParagraphFont"/>
-    <w:link w:val="Subtitle"/>
+  <w:style w:type="character" w:customStyle="1" w:styleId="SubttuloCar">
+    <w:name w:val="Subtítulo Car"/>
+    <w:basedOn w:val="Fuentedeprrafopredeter"/>
+    <w:link w:val="Subttulo"/>
     <w:uiPriority w:val="11"/>
     <w:rsid w:val="009D104D"/>
     <w:rPr>
@@ -1965,11 +2621,11 @@
       <w:lang w:val="es-MX"/>
     </w:rPr>
   </w:style>
-  <w:style w:type="paragraph" w:styleId="Quote">
+  <w:style w:type="paragraph" w:styleId="Cita">
     <w:name w:val="Quote"/>
     <w:basedOn w:val="Normal"/>
     <w:next w:val="Normal"/>
-    <w:link w:val="QuoteChar"/>
+    <w:link w:val="CitaCar"/>
     <w:uiPriority w:val="29"/>
     <w:qFormat/>
     <w:rsid w:val="009D104D"/>
@@ -1983,10 +2639,10 @@
       <w:color w:val="404040" w:themeColor="text1" w:themeTint="BF"/>
     </w:rPr>
   </w:style>
-  <w:style w:type="character" w:customStyle="1" w:styleId="QuoteChar">
-    <w:name w:val="Quote Char"/>
-    <w:basedOn w:val="DefaultParagraphFont"/>
-    <w:link w:val="Quote"/>
+  <w:style w:type="character" w:customStyle="1" w:styleId="CitaCar">
+    <w:name w:val="Cita Car"/>
+    <w:basedOn w:val="Fuentedeprrafopredeter"/>
+    <w:link w:val="Cita"/>
     <w:uiPriority w:val="29"/>
     <w:rsid w:val="009D104D"/>
     <w:rPr>
@@ -1996,7 +2652,7 @@
       <w:lang w:val="es-MX"/>
     </w:rPr>
   </w:style>
-  <w:style w:type="paragraph" w:styleId="ListParagraph">
+  <w:style w:type="paragraph" w:styleId="Prrafodelista">
     <w:name w:val="List Paragraph"/>
     <w:basedOn w:val="Normal"/>
     <w:uiPriority w:val="34"/>
@@ -2007,9 +2663,9 @@
       <w:contextualSpacing/>
     </w:pPr>
   </w:style>
-  <w:style w:type="character" w:styleId="IntenseEmphasis">
+  <w:style w:type="character" w:styleId="nfasisintenso">
     <w:name w:val="Intense Emphasis"/>
-    <w:basedOn w:val="DefaultParagraphFont"/>
+    <w:basedOn w:val="Fuentedeprrafopredeter"/>
     <w:uiPriority w:val="21"/>
     <w:qFormat/>
     <w:rsid w:val="009D104D"/>
@@ -2019,11 +2675,11 @@
       <w:color w:val="0F4761" w:themeColor="accent1" w:themeShade="BF"/>
     </w:rPr>
   </w:style>
-  <w:style w:type="paragraph" w:styleId="IntenseQuote">
+  <w:style w:type="paragraph" w:styleId="Citadestacada">
     <w:name w:val="Intense Quote"/>
     <w:basedOn w:val="Normal"/>
     <w:next w:val="Normal"/>
-    <w:link w:val="IntenseQuoteChar"/>
+    <w:link w:val="CitadestacadaCar"/>
     <w:uiPriority w:val="30"/>
     <w:qFormat/>
     <w:rsid w:val="009D104D"/>
@@ -2042,10 +2698,10 @@
       <w:color w:val="0F4761" w:themeColor="accent1" w:themeShade="BF"/>
     </w:rPr>
   </w:style>
-  <w:style w:type="character" w:customStyle="1" w:styleId="IntenseQuoteChar">
-    <w:name w:val="Intense Quote Char"/>
-    <w:basedOn w:val="DefaultParagraphFont"/>
-    <w:link w:val="IntenseQuote"/>
+  <w:style w:type="character" w:customStyle="1" w:styleId="CitadestacadaCar">
+    <w:name w:val="Cita destacada Car"/>
+    <w:basedOn w:val="Fuentedeprrafopredeter"/>
+    <w:link w:val="Citadestacada"/>
     <w:uiPriority w:val="30"/>
     <w:rsid w:val="009D104D"/>
     <w:rPr>
@@ -2055,9 +2711,9 @@
       <w:lang w:val="es-MX"/>
     </w:rPr>
   </w:style>
-  <w:style w:type="character" w:styleId="IntenseReference">
+  <w:style w:type="character" w:styleId="Referenciaintensa">
     <w:name w:val="Intense Reference"/>
-    <w:basedOn w:val="DefaultParagraphFont"/>
+    <w:basedOn w:val="Fuentedeprrafopredeter"/>
     <w:uiPriority w:val="32"/>
     <w:qFormat/>
     <w:rsid w:val="009D104D"/>

</xml_diff>